<commit_message>
merge inicial de master a mi branch
</commit_message>
<xml_diff>
--- a/Ejercicio/Ejercicio.docx
+++ b/Ejercicio/Ejercicio.docx
@@ -31,24 +31,13 @@
         </w:numPr>
       </w:pPr>
       <w:r>
-        <w:t xml:space="preserve">En </w:t>
-      </w:r>
-      <w:proofErr w:type="spellStart"/>
-      <w:r>
-        <w:t>DataModel</w:t>
-      </w:r>
-      <w:proofErr w:type="spellEnd"/>
-      <w:r>
-        <w:t>-&gt;</w:t>
-      </w:r>
-      <w:proofErr w:type="spellStart"/>
-      <w:r>
-        <w:t>Person.edmx</w:t>
-      </w:r>
-      <w:proofErr w:type="spellEnd"/>
-      <w:r>
-        <w:t xml:space="preserve">, crear la estructura que se encuentra representada en la imagen llamada “Modelo.jpg” </w:t>
-      </w:r>
+        <w:t xml:space="preserve">En DataModel-&gt;Person.edmx, crear la estructura que se encuentra representada en la imagen llamada “Modelo.jpg” </w:t>
+      </w:r>
+      <w:r>
+        <w:t>ubicado en la carpeta ejercicio.</w:t>
+      </w:r>
+      <w:bookmarkStart w:id="0" w:name="_GoBack"/>
+      <w:bookmarkEnd w:id="0"/>
     </w:p>
     <w:p>
       <w:pPr>
@@ -59,21 +48,8 @@
         </w:numPr>
       </w:pPr>
       <w:r>
-        <w:t>Una vez creado el Modelo, Crear Entidades y sus relaciones. Estas entidades deben quedar guardadas en la capa Business-&gt;</w:t>
-      </w:r>
-      <w:proofErr w:type="spellStart"/>
-      <w:r>
-        <w:t>Domian</w:t>
-      </w:r>
-      <w:proofErr w:type="spellEnd"/>
-      <w:r>
-        <w:t>-&gt;</w:t>
-      </w:r>
-      <w:proofErr w:type="spellStart"/>
-      <w:r>
-        <w:t>Entities</w:t>
-      </w:r>
-      <w:proofErr w:type="spellEnd"/>
+        <w:t>Una vez creado el Modelo, Crear Entidades y sus relaciones. Estas entidades deben quedar guardadas en la capa Business-&gt;Domian-&gt;Entities</w:t>
+      </w:r>
     </w:p>
     <w:p>
       <w:pPr>
@@ -84,52 +60,12 @@
         </w:numPr>
       </w:pPr>
       <w:r>
-        <w:t xml:space="preserve">En </w:t>
-      </w:r>
-      <w:proofErr w:type="spellStart"/>
-      <w:r>
-        <w:t>Infrastructure</w:t>
-      </w:r>
-      <w:proofErr w:type="spellEnd"/>
-      <w:r>
-        <w:t>-&gt;</w:t>
-      </w:r>
-      <w:proofErr w:type="spellStart"/>
-      <w:r>
-        <w:t>Persistance</w:t>
-      </w:r>
-      <w:proofErr w:type="spellEnd"/>
-      <w:r>
-        <w:t xml:space="preserve">, crear el </w:t>
-      </w:r>
-      <w:proofErr w:type="spellStart"/>
-      <w:r>
-        <w:t>dbcontext</w:t>
-      </w:r>
-      <w:proofErr w:type="spellEnd"/>
-      <w:r>
-        <w:t xml:space="preserve">. </w:t>
-      </w:r>
-    </w:p>
-    <w:p>
-      <w:r>
-        <w:t>Nota: en el archivo “</w:t>
-      </w:r>
-      <w:proofErr w:type="spellStart"/>
-      <w:r>
-        <w:t>Person.edmx</w:t>
-      </w:r>
-      <w:proofErr w:type="spellEnd"/>
-      <w:r>
-        <w:t xml:space="preserve">”, se puede exportar automáticamente el código de entidades y </w:t>
-      </w:r>
-      <w:proofErr w:type="spellStart"/>
-      <w:r>
-        <w:t>dbcontext</w:t>
-      </w:r>
-      <w:proofErr w:type="spellEnd"/>
-      <w:r>
-        <w:t xml:space="preserve">, para ello deben buscar los pasos, si esto se complica nos preguntan. </w:t>
+        <w:t xml:space="preserve">En Infrastructure-&gt;Persistance, crear el dbcontext. </w:t>
+      </w:r>
+    </w:p>
+    <w:p>
+      <w:r>
+        <w:t xml:space="preserve">Nota: en el archivo “Person.edmx”, se puede exportar automáticamente el código de entidades y dbcontext, para ello deben buscar los pasos, si esto se complica nos preguntan. </w:t>
       </w:r>
     </w:p>
     <w:p>
@@ -149,31 +85,10 @@
     </w:p>
     <w:p>
       <w:r>
-        <w:t xml:space="preserve">En capa </w:t>
-      </w:r>
-      <w:proofErr w:type="spellStart"/>
-      <w:r>
-        <w:t>Persistance</w:t>
-      </w:r>
-      <w:proofErr w:type="spellEnd"/>
-      <w:r>
-        <w:t xml:space="preserve"> se deben instalar los siguientes paquetes desde el “administrador de paquetes </w:t>
-      </w:r>
-      <w:proofErr w:type="spellStart"/>
-      <w:r>
-        <w:t>nuget</w:t>
-      </w:r>
-      <w:proofErr w:type="spellEnd"/>
-      <w:r>
-        <w:t xml:space="preserve">” (botón derecho en el proyecto, “Administrador de paquetes </w:t>
-      </w:r>
-      <w:proofErr w:type="spellStart"/>
-      <w:r>
-        <w:t>nuget</w:t>
-      </w:r>
-      <w:proofErr w:type="spellEnd"/>
-      <w:r>
-        <w:t xml:space="preserve">”). Estos paquetes deben ser </w:t>
+        <w:t>En capa Persistance</w:t>
+      </w:r>
+      <w:r>
+        <w:t xml:space="preserve"> se deben instalar los siguientes paquetes desde el “administrador de paquetes nuget” (botón derecho en el proyecto, “Administrador de paquetes nuget”). Estos paquetes deben ser </w:t>
       </w:r>
       <w:r>
         <w:t>versión</w:t>
@@ -190,11 +105,9 @@
           <w:numId w:val="2"/>
         </w:numPr>
       </w:pPr>
-      <w:proofErr w:type="spellStart"/>
       <w:r>
         <w:t>Microsoft.EntityFrameworkCore</w:t>
       </w:r>
-      <w:proofErr w:type="spellEnd"/>
     </w:p>
     <w:p>
       <w:pPr>
@@ -204,11 +117,9 @@
           <w:numId w:val="2"/>
         </w:numPr>
       </w:pPr>
-      <w:proofErr w:type="spellStart"/>
       <w:r>
         <w:t>Microsoft.EntityFrameworkCore.Design</w:t>
       </w:r>
-      <w:proofErr w:type="spellEnd"/>
     </w:p>
     <w:p>
       <w:pPr>
@@ -218,11 +129,9 @@
           <w:numId w:val="2"/>
         </w:numPr>
       </w:pPr>
-      <w:proofErr w:type="spellStart"/>
       <w:r>
         <w:t>Microsoft.EntityFrameworkCore.SqlServer</w:t>
       </w:r>
-      <w:proofErr w:type="spellEnd"/>
     </w:p>
     <w:p>
       <w:pPr>
@@ -232,42 +141,16 @@
           <w:numId w:val="2"/>
         </w:numPr>
       </w:pPr>
-      <w:proofErr w:type="spellStart"/>
       <w:r>
         <w:t>Microsoft.EntityFrameworkCore.Tools</w:t>
       </w:r>
-      <w:proofErr w:type="spellEnd"/>
-    </w:p>
-    <w:p>
-      <w:r>
-        <w:t xml:space="preserve">Al tener lista nuestras entidades y </w:t>
-      </w:r>
-      <w:proofErr w:type="spellStart"/>
-      <w:r>
-        <w:t>dbcontext</w:t>
-      </w:r>
-      <w:proofErr w:type="spellEnd"/>
-      <w:r>
-        <w:t xml:space="preserve">, se debe generar la Migración. Esto crea una carpeta dentro de </w:t>
-      </w:r>
-      <w:proofErr w:type="spellStart"/>
-      <w:r>
-        <w:t>Persistance</w:t>
-      </w:r>
-      <w:proofErr w:type="spellEnd"/>
-      <w:r>
-        <w:t xml:space="preserve">, llamada </w:t>
-      </w:r>
-      <w:r>
-        <w:t>“</w:t>
-      </w:r>
-      <w:proofErr w:type="spellStart"/>
-      <w:r>
-        <w:t>Migration</w:t>
-      </w:r>
-      <w:proofErr w:type="spellEnd"/>
-      <w:r>
-        <w:t xml:space="preserve">”, averiguar los comandos para ejecutar desde consola estas instrucciones </w:t>
+    </w:p>
+    <w:p>
+      <w:r>
+        <w:t xml:space="preserve">Al tener lista nuestras entidades y dbcontext, se debe generar la Migración. Esto crea una carpeta dentro de Persistance, llamada </w:t>
+      </w:r>
+      <w:r>
+        <w:t xml:space="preserve">“Migration”, averiguar los comandos para ejecutar desde consola estas instrucciones </w:t>
       </w:r>
     </w:p>
     <w:p>
@@ -277,7 +160,6 @@
           <w:bCs/>
         </w:rPr>
       </w:pPr>
-      <w:proofErr w:type="spellStart"/>
       <w:r>
         <w:rPr>
           <w:b/>
@@ -285,62 +167,22 @@
         </w:rPr>
         <w:t>Seeder</w:t>
       </w:r>
-      <w:proofErr w:type="spellEnd"/>
-    </w:p>
-    <w:p>
-      <w:r>
-        <w:t xml:space="preserve">En </w:t>
-      </w:r>
-      <w:proofErr w:type="spellStart"/>
-      <w:r>
-        <w:t>Application</w:t>
-      </w:r>
-      <w:proofErr w:type="spellEnd"/>
-      <w:r>
-        <w:t>-&gt;</w:t>
-      </w:r>
-      <w:proofErr w:type="spellStart"/>
-      <w:r>
-        <w:t>System</w:t>
-      </w:r>
-      <w:proofErr w:type="spellEnd"/>
-      <w:r>
-        <w:t xml:space="preserve"> debería crearse una carpeta </w:t>
-      </w:r>
-      <w:proofErr w:type="spellStart"/>
-      <w:r>
-        <w:t>SeedDataSeeder</w:t>
-      </w:r>
-      <w:proofErr w:type="spellEnd"/>
-      <w:r>
-        <w:t xml:space="preserve">, y dentro dos archivos: </w:t>
-      </w:r>
-      <w:proofErr w:type="spellStart"/>
+    </w:p>
+    <w:p>
+      <w:r>
+        <w:t xml:space="preserve">En Application-&gt;System debería crearse una carpeta SeedDataSeeder, y dentro dos archivos: </w:t>
+      </w:r>
       <w:r>
         <w:t>SampleDataSeeder</w:t>
       </w:r>
       <w:r>
-        <w:t>.cs</w:t>
-      </w:r>
-      <w:proofErr w:type="spellEnd"/>
-      <w:r>
-        <w:t xml:space="preserve"> y </w:t>
-      </w:r>
-      <w:proofErr w:type="spellStart"/>
+        <w:t xml:space="preserve">.cs y </w:t>
+      </w:r>
       <w:r>
         <w:t>SeedSampleDataCommand.cs</w:t>
       </w:r>
-      <w:proofErr w:type="spellEnd"/>
-      <w:r>
-        <w:t xml:space="preserve">, estos dos archivos tienen una lógica que crea y pobla la </w:t>
-      </w:r>
-      <w:proofErr w:type="spellStart"/>
-      <w:r>
-        <w:t>bd</w:t>
-      </w:r>
-      <w:proofErr w:type="spellEnd"/>
-      <w:r>
-        <w:t xml:space="preserve"> una vez se ejecuta la aplicación. </w:t>
+      <w:r>
+        <w:t xml:space="preserve">, estos dos archivos tienen una lógica que crea y pobla la bd una vez se ejecuta la aplicación. </w:t>
       </w:r>
     </w:p>
     <w:p>
@@ -374,17 +216,8 @@
     </w:p>
     <w:p>
       <w:r>
-        <w:t xml:space="preserve">En </w:t>
-      </w:r>
-      <w:proofErr w:type="spellStart"/>
-      <w:r>
-        <w:t>Presentation</w:t>
-      </w:r>
-      <w:proofErr w:type="spellEnd"/>
-      <w:r>
-        <w:t xml:space="preserve">, abrir el archivo </w:t>
-      </w:r>
-      <w:proofErr w:type="spellStart"/>
+        <w:t xml:space="preserve">En Presentation, abrir el archivo </w:t>
+      </w:r>
       <w:r>
         <w:rPr>
           <w:b/>
@@ -392,50 +225,15 @@
         </w:rPr>
         <w:t>Program.cs</w:t>
       </w:r>
-      <w:proofErr w:type="spellEnd"/>
-      <w:r>
-        <w:t xml:space="preserve"> y configurar el archivo para que haga uso de los </w:t>
-      </w:r>
-      <w:proofErr w:type="spellStart"/>
-      <w:r>
-        <w:t>seeder</w:t>
-      </w:r>
-      <w:proofErr w:type="spellEnd"/>
-      <w:r>
-        <w:t xml:space="preserve"> </w:t>
+      <w:r>
+        <w:t xml:space="preserve"> y configurar el archivo para que haga uso de los seeder </w:t>
       </w:r>
     </w:p>
     <w:p/>
     <w:p>
       <w:r>
-        <w:t xml:space="preserve">Con respecto a la configuración de los archivos </w:t>
-      </w:r>
-      <w:proofErr w:type="spellStart"/>
-      <w:r>
-        <w:t>seeder</w:t>
-      </w:r>
-      <w:proofErr w:type="spellEnd"/>
-      <w:r>
-        <w:t xml:space="preserve"> y </w:t>
-      </w:r>
-      <w:proofErr w:type="spellStart"/>
-      <w:r>
-        <w:t>program</w:t>
-      </w:r>
-      <w:proofErr w:type="spellEnd"/>
-      <w:r>
-        <w:t xml:space="preserve"> la idea es que nos juntemos para que vallamos haciendo eso, pero antes de eso, deben estar creado las entidades y el </w:t>
-      </w:r>
-      <w:proofErr w:type="spellStart"/>
-      <w:r>
-        <w:t>dbcontext</w:t>
-      </w:r>
-      <w:proofErr w:type="spellEnd"/>
-      <w:r>
-        <w:t xml:space="preserve">. </w:t>
-      </w:r>
-      <w:bookmarkStart w:id="0" w:name="_GoBack"/>
-      <w:bookmarkEnd w:id="0"/>
+        <w:t xml:space="preserve">Con respecto a la configuración de los archivos seeder y program la idea es que nos juntemos para que vallamos haciendo eso, pero antes de eso, deben estar creado las entidades y el dbcontext. </w:t>
+      </w:r>
     </w:p>
     <w:p/>
     <w:p/>

</xml_diff>

<commit_message>
comprendido pero no completo
comprendi la arquitectura que posee el proyecto, sin embargo no lo pude replicar del todo, dejo esta descripción para poder continuar mañana.
</commit_message>
<xml_diff>
--- a/Ejercicio/Ejercicio.docx
+++ b/Ejercicio/Ejercicio.docx
@@ -36,8 +36,6 @@
       <w:r>
         <w:t>ubicado en la carpeta ejercicio.</w:t>
       </w:r>
-      <w:bookmarkStart w:id="0" w:name="_GoBack"/>
-      <w:bookmarkEnd w:id="0"/>
     </w:p>
     <w:p>
       <w:pPr>
@@ -94,7 +92,18 @@
         <w:t>versión</w:t>
       </w:r>
       <w:r>
-        <w:t xml:space="preserve"> 3.0</w:t>
+        <w:t xml:space="preserve"> 3.</w:t>
+      </w:r>
+      <w:r>
+        <w:t>1</w:t>
+      </w:r>
+      <w:bookmarkStart w:id="0" w:name="_GoBack"/>
+      <w:bookmarkEnd w:id="0"/>
+      <w:r>
+        <w:t>.</w:t>
+      </w:r>
+      <w:r>
+        <w:t>0</w:t>
       </w:r>
     </w:p>
     <w:p>

</xml_diff>